<commit_message>
Update du rapport & Update des visu
</commit_message>
<xml_diff>
--- a/Site de gestion de stations services.docx
+++ b/Site de gestion de stations services.docx
@@ -34,7 +34,6 @@
       <w:pPr>
         <w:pStyle w:val="Titre1"/>
       </w:pPr>
-      <w:bookmarkStart w:id="0" w:name="_GoBack"/>
       <w:r>
         <w:rPr>
           <w:rStyle w:val="Titre1Car"/>
@@ -45,7 +44,6 @@
         <w:t> :</w:t>
       </w:r>
     </w:p>
-    <w:bookmarkEnd w:id="0"/>
     <w:p>
       <w:pPr>
         <w:pStyle w:val="Paragraphedeliste"/>
@@ -153,6 +151,18 @@
     <w:p>
       <w:pPr>
         <w:pStyle w:val="Paragraphedeliste"/>
+        <w:numPr>
+          <w:ilvl w:val="1"/>
+          <w:numId w:val="4"/>
+        </w:numPr>
+      </w:pPr>
+      <w:r>
+        <w:t>Consulter les positions des stations</w:t>
+      </w:r>
+    </w:p>
+    <w:p>
+      <w:pPr>
+        <w:pStyle w:val="Paragraphedeliste"/>
       </w:pPr>
     </w:p>
     <w:p>
@@ -164,7 +174,10 @@
         </w:numPr>
       </w:pPr>
       <w:r>
-        <w:t>Utilisateur enregistrer</w:t>
+        <w:t>Utilisateur enregistré</w:t>
+      </w:r>
+      <w:r>
+        <w:t xml:space="preserve"> </w:t>
       </w:r>
     </w:p>
     <w:p>
@@ -206,6 +219,18 @@
     <w:p>
       <w:pPr>
         <w:pStyle w:val="Paragraphedeliste"/>
+        <w:numPr>
+          <w:ilvl w:val="1"/>
+          <w:numId w:val="4"/>
+        </w:numPr>
+      </w:pPr>
+      <w:r>
+        <w:t>+ droit visiteur</w:t>
+      </w:r>
+    </w:p>
+    <w:p>
+      <w:pPr>
+        <w:pStyle w:val="Paragraphedeliste"/>
       </w:pPr>
     </w:p>
     <w:p>
@@ -256,6 +281,30 @@
         <w:t>(Supprimer)</w:t>
       </w:r>
     </w:p>
+    <w:p>
+      <w:pPr>
+        <w:pStyle w:val="Paragraphedeliste"/>
+        <w:numPr>
+          <w:ilvl w:val="1"/>
+          <w:numId w:val="4"/>
+        </w:numPr>
+      </w:pPr>
+      <w:r>
+        <w:t>Gestion des types d’essences à disposition</w:t>
+      </w:r>
+    </w:p>
+    <w:p>
+      <w:pPr>
+        <w:pStyle w:val="Paragraphedeliste"/>
+        <w:numPr>
+          <w:ilvl w:val="1"/>
+          <w:numId w:val="4"/>
+        </w:numPr>
+      </w:pPr>
+      <w:r>
+        <w:t>+ droit utilisateur</w:t>
+      </w:r>
+    </w:p>
     <w:p/>
     <w:p>
       <w:pPr>
@@ -277,16 +326,10 @@
         </w:numPr>
       </w:pPr>
       <w:r>
-        <w:t>2 sem</w:t>
-      </w:r>
-      <w:r>
-        <w:t>ai</w:t>
-      </w:r>
-      <w:r>
-        <w:t>ne</w:t>
-      </w:r>
-      <w:r>
-        <w:t>s </w:t>
+        <w:t>Du 3 au 10 mai</w:t>
+      </w:r>
+      <w:r>
+        <w:t> </w:t>
       </w:r>
       <w:r>
         <w:t xml:space="preserve">: </w:t>
@@ -313,13 +356,16 @@
         </w:numPr>
       </w:pPr>
       <w:r>
-        <w:t>4 semaine</w:t>
-      </w:r>
-      <w:r>
-        <w:t>s </w:t>
-      </w:r>
-      <w:r>
-        <w:t>: Programmation des différentes fonctions</w:t>
+        <w:t>Du 11 au 17 mai Gestions des droit</w:t>
+      </w:r>
+      <w:r>
+        <w:t>s</w:t>
+      </w:r>
+      <w:r>
+        <w:t xml:space="preserve"> utilisateur</w:t>
+      </w:r>
+      <w:r>
+        <w:t>s</w:t>
       </w:r>
     </w:p>
     <w:p>
@@ -331,21 +377,78 @@
         </w:numPr>
       </w:pPr>
       <w:r>
-        <w:t>2 semaine</w:t>
-      </w:r>
-      <w:r>
-        <w:t>s </w:t>
-      </w:r>
-      <w:r>
-        <w:t>: Mise en forme jolie du site web</w:t>
-      </w:r>
-    </w:p>
-    <w:p>
+        <w:t xml:space="preserve">Du 17 au 31 mai </w:t>
+      </w:r>
+      <w:r>
+        <w:t>fonctionnalité</w:t>
+      </w:r>
+      <w:r>
+        <w:t xml:space="preserve"> Page frontale (Ajax) </w:t>
+      </w:r>
+    </w:p>
+    <w:p>
+      <w:pPr>
+        <w:pStyle w:val="Paragraphedeliste"/>
+        <w:numPr>
+          <w:ilvl w:val="0"/>
+          <w:numId w:val="4"/>
+        </w:numPr>
+      </w:pPr>
+      <w:r>
+        <w:t>Du 10 au</w:t>
+      </w:r>
+      <w:r>
+        <w:t xml:space="preserve"> </w:t>
+      </w:r>
+      <w:r>
+        <w:t>31 mai Design de la page frontale et du Template</w:t>
+      </w:r>
+      <w:r>
+        <w:t xml:space="preserve"> général.</w:t>
+      </w:r>
+    </w:p>
+    <w:p>
+      <w:pPr>
+        <w:pStyle w:val="Paragraphedeliste"/>
+        <w:numPr>
+          <w:ilvl w:val="0"/>
+          <w:numId w:val="4"/>
+        </w:numPr>
+      </w:pPr>
+      <w:r>
+        <w:t xml:space="preserve">Du 31 au 14 juin Implémentation de l’api </w:t>
+      </w:r>
+      <w:proofErr w:type="spellStart"/>
+      <w:r>
+        <w:t>google</w:t>
+      </w:r>
+      <w:proofErr w:type="spellEnd"/>
+      <w:r>
+        <w:t xml:space="preserve"> </w:t>
+      </w:r>
+      <w:proofErr w:type="spellStart"/>
+      <w:r>
+        <w:t>map</w:t>
+      </w:r>
+      <w:proofErr w:type="spellEnd"/>
+    </w:p>
+    <w:p>
+      <w:pPr>
+        <w:pStyle w:val="Paragraphedeliste"/>
+        <w:numPr>
+          <w:ilvl w:val="0"/>
+          <w:numId w:val="4"/>
+        </w:numPr>
+      </w:pPr>
+      <w:r>
+        <w:t>Du 31 au 14 juin Test des fonction et corrections de bugs</w:t>
+      </w:r>
       <w:r>
         <w:br w:type="page"/>
       </w:r>
     </w:p>
     <w:p>
+      <w:bookmarkStart w:id="0" w:name="_GoBack"/>
       <w:r>
         <w:rPr>
           <w:noProof/>
@@ -359,12 +462,12 @@
               <wp:align>center</wp:align>
             </wp:positionH>
             <wp:positionV relativeFrom="paragraph">
-              <wp:posOffset>2057400</wp:posOffset>
+              <wp:posOffset>2000250</wp:posOffset>
             </wp:positionV>
-            <wp:extent cx="8780780" cy="4683125"/>
-            <wp:effectExtent l="0" t="8573" r="0" b="0"/>
+            <wp:extent cx="8665210" cy="4673600"/>
+            <wp:effectExtent l="0" t="4445" r="0" b="0"/>
             <wp:wrapSquare wrapText="bothSides"/>
-            <wp:docPr id="2" name="Image 2"/>
+            <wp:docPr id="1" name="Image 1"/>
             <wp:cNvGraphicFramePr>
               <a:graphicFrameLocks xmlns:a="http://schemas.openxmlformats.org/drawingml/2006/main" noChangeAspect="1"/>
             </wp:cNvGraphicFramePr>
@@ -372,7 +475,7 @@
               <a:graphicData uri="http://schemas.openxmlformats.org/drawingml/2006/picture">
                 <pic:pic xmlns:pic="http://schemas.openxmlformats.org/drawingml/2006/picture">
                   <pic:nvPicPr>
-                    <pic:cNvPr id="0" name="Picture 2"/>
+                    <pic:cNvPr id="0" name="Picture 1"/>
                     <pic:cNvPicPr>
                       <a:picLocks noChangeAspect="1" noChangeArrowheads="1"/>
                     </pic:cNvPicPr>
@@ -393,7 +496,7 @@
                   <pic:spPr bwMode="auto">
                     <a:xfrm rot="16200000">
                       <a:off x="0" y="0"/>
-                      <a:ext cx="8780780" cy="4683125"/>
+                      <a:ext cx="8665210" cy="4673600"/>
                     </a:xfrm>
                     <a:prstGeom prst="rect">
                       <a:avLst/>
@@ -406,15 +509,16 @@
                 </pic:pic>
               </a:graphicData>
             </a:graphic>
-            <wp14:sizeRelH relativeFrom="margin">
+            <wp14:sizeRelH relativeFrom="page">
               <wp14:pctWidth>0</wp14:pctWidth>
             </wp14:sizeRelH>
-            <wp14:sizeRelV relativeFrom="margin">
+            <wp14:sizeRelV relativeFrom="page">
               <wp14:pctHeight>0</wp14:pctHeight>
             </wp14:sizeRelV>
           </wp:anchor>
         </w:drawing>
       </w:r>
+      <w:bookmarkEnd w:id="0"/>
     </w:p>
     <w:sectPr>
       <w:headerReference w:type="even" r:id="rId8"/>
@@ -660,7 +764,7 @@
         <w:rFonts w:ascii="Courier New" w:hAnsi="Courier New" w:cs="Courier New" w:hint="default"/>
       </w:rPr>
     </w:lvl>
-    <w:lvl w:ilvl="2" w:tplc="100C0005" w:tentative="1">
+    <w:lvl w:ilvl="2" w:tplc="100C0005">
       <w:start w:val="1"/>
       <w:numFmt w:val="bullet"/>
       <w:lvlText w:val=""/>

</xml_diff>